<commit_message>
Update conference paper with new validated accuracy metrics
Update IntelliTradeAI IEEE paper (.tex and .docx) to reflect the latest validated accuracy results for cryptocurrency and stock markets, adjusting abstract, model configurations, and performance metrics.

Replit-Commit-Author: Agent
Replit-Commit-Session-Id: 60935308-4cd1-43c2-9d8a-a476dcecccd4
Replit-Commit-Checkpoint-Type: intermediate_checkpoint
Replit-Commit-Event-Id: deb63b44-7d35-4def-8038-108600606bee
Replit-Commit-Screenshot-Url: https://storage.googleapis.com/screenshot-production-us-central1/597dc41e-93c3-4dd4-9046-1f880f299a03/60935308-4cd1-43c2-9d8a-a476dcecccd4/w9PqtOV
</commit_message>
<xml_diff>
--- a/docs/IntelliTradeAI_IEEE_Paper.docx
+++ b/docs/IntelliTradeAI_IEEE_Paper.docx
@@ -83,1081 +83,7 @@
         <w:pStyle w:val="Abstract"/>
       </w:pPr>
       <w:r>
-        <w:t xml:space="preserve">The</w:t>
-      </w:r>
-      <w:r>
-        <w:t xml:space="preserve"> </w:t>
-      </w:r>
-      <w:r>
-        <w:t xml:space="preserve">increasing</w:t>
-      </w:r>
-      <w:r>
-        <w:t xml:space="preserve"> </w:t>
-      </w:r>
-      <w:r>
-        <w:t xml:space="preserve">complexity</w:t>
-      </w:r>
-      <w:r>
-        <w:t xml:space="preserve"> </w:t>
-      </w:r>
-      <w:r>
-        <w:t xml:space="preserve">of</w:t>
-      </w:r>
-      <w:r>
-        <w:t xml:space="preserve"> </w:t>
-      </w:r>
-      <w:r>
-        <w:t xml:space="preserve">financial</w:t>
-      </w:r>
-      <w:r>
-        <w:t xml:space="preserve"> </w:t>
-      </w:r>
-      <w:r>
-        <w:t xml:space="preserve">markets</w:t>
-      </w:r>
-      <w:r>
-        <w:t xml:space="preserve"> </w:t>
-      </w:r>
-      <w:r>
-        <w:t xml:space="preserve">demands</w:t>
-      </w:r>
-      <w:r>
-        <w:t xml:space="preserve"> </w:t>
-      </w:r>
-      <w:r>
-        <w:t xml:space="preserve">intelligent</w:t>
-      </w:r>
-      <w:r>
-        <w:t xml:space="preserve"> </w:t>
-      </w:r>
-      <w:r>
-        <w:t xml:space="preserve">systems</w:t>
-      </w:r>
-      <w:r>
-        <w:t xml:space="preserve"> </w:t>
-      </w:r>
-      <w:r>
-        <w:t xml:space="preserve">capable</w:t>
-      </w:r>
-      <w:r>
-        <w:t xml:space="preserve"> </w:t>
-      </w:r>
-      <w:r>
-        <w:t xml:space="preserve">of</w:t>
-      </w:r>
-      <w:r>
-        <w:t xml:space="preserve"> </w:t>
-      </w:r>
-      <w:r>
-        <w:t xml:space="preserve">processing</w:t>
-      </w:r>
-      <w:r>
-        <w:t xml:space="preserve"> </w:t>
-      </w:r>
-      <w:r>
-        <w:t xml:space="preserve">vast</w:t>
-      </w:r>
-      <w:r>
-        <w:t xml:space="preserve"> </w:t>
-      </w:r>
-      <w:r>
-        <w:t xml:space="preserve">amounts</w:t>
-      </w:r>
-      <w:r>
-        <w:t xml:space="preserve"> </w:t>
-      </w:r>
-      <w:r>
-        <w:t xml:space="preserve">of</w:t>
-      </w:r>
-      <w:r>
-        <w:t xml:space="preserve"> </w:t>
-      </w:r>
-      <w:r>
-        <w:t xml:space="preserve">data</w:t>
-      </w:r>
-      <w:r>
-        <w:t xml:space="preserve"> </w:t>
-      </w:r>
-      <w:r>
-        <w:t xml:space="preserve">while</w:t>
-      </w:r>
-      <w:r>
-        <w:t xml:space="preserve"> </w:t>
-      </w:r>
-      <w:r>
-        <w:t xml:space="preserve">providing</w:t>
-      </w:r>
-      <w:r>
-        <w:t xml:space="preserve"> </w:t>
-      </w:r>
-      <w:r>
-        <w:t xml:space="preserve">transparent</w:t>
-      </w:r>
-      <w:r>
-        <w:t xml:space="preserve"> </w:t>
-      </w:r>
-      <w:r>
-        <w:t xml:space="preserve">decision-making.</w:t>
-      </w:r>
-      <w:r>
-        <w:t xml:space="preserve"> </w:t>
-      </w:r>
-      <w:r>
-        <w:t xml:space="preserve">This</w:t>
-      </w:r>
-      <w:r>
-        <w:t xml:space="preserve"> </w:t>
-      </w:r>
-      <w:r>
-        <w:t xml:space="preserve">paper</w:t>
-      </w:r>
-      <w:r>
-        <w:t xml:space="preserve"> </w:t>
-      </w:r>
-      <w:r>
-        <w:t xml:space="preserve">presents</w:t>
-      </w:r>
-      <w:r>
-        <w:t xml:space="preserve"> </w:t>
-      </w:r>
-      <w:r>
-        <w:t xml:space="preserve">IntelliTradeAI,</w:t>
-      </w:r>
-      <w:r>
-        <w:t xml:space="preserve"> </w:t>
-      </w:r>
-      <w:r>
-        <w:t xml:space="preserve">an</w:t>
-      </w:r>
-      <w:r>
-        <w:t xml:space="preserve"> </w:t>
-      </w:r>
-      <w:r>
-        <w:t xml:space="preserve">AI-powered</w:t>
-      </w:r>
-      <w:r>
-        <w:t xml:space="preserve"> </w:t>
-      </w:r>
-      <w:r>
-        <w:t xml:space="preserve">trading</w:t>
-      </w:r>
-      <w:r>
-        <w:t xml:space="preserve"> </w:t>
-      </w:r>
-      <w:r>
-        <w:t xml:space="preserve">agent</w:t>
-      </w:r>
-      <w:r>
-        <w:t xml:space="preserve"> </w:t>
-      </w:r>
-      <w:r>
-        <w:t xml:space="preserve">that</w:t>
-      </w:r>
-      <w:r>
-        <w:t xml:space="preserve"> </w:t>
-      </w:r>
-      <w:r>
-        <w:t xml:space="preserve">combines</w:t>
-      </w:r>
-      <w:r>
-        <w:t xml:space="preserve"> </w:t>
-      </w:r>
-      <w:r>
-        <w:t xml:space="preserve">machine</w:t>
-      </w:r>
-      <w:r>
-        <w:t xml:space="preserve"> </w:t>
-      </w:r>
-      <w:r>
-        <w:t xml:space="preserve">learning</w:t>
-      </w:r>
-      <w:r>
-        <w:t xml:space="preserve"> </w:t>
-      </w:r>
-      <w:r>
-        <w:t xml:space="preserve">ensemble</w:t>
-      </w:r>
-      <w:r>
-        <w:t xml:space="preserve"> </w:t>
-      </w:r>
-      <w:r>
-        <w:t xml:space="preserve">methods</w:t>
-      </w:r>
-      <w:r>
-        <w:t xml:space="preserve"> </w:t>
-      </w:r>
-      <w:r>
-        <w:t xml:space="preserve">with</w:t>
-      </w:r>
-      <w:r>
-        <w:t xml:space="preserve"> </w:t>
-      </w:r>
-      <w:r>
-        <w:t xml:space="preserve">pattern</w:t>
-      </w:r>
-      <w:r>
-        <w:t xml:space="preserve"> </w:t>
-      </w:r>
-      <w:r>
-        <w:t xml:space="preserve">recognition</w:t>
-      </w:r>
-      <w:r>
-        <w:t xml:space="preserve"> </w:t>
-      </w:r>
-      <w:r>
-        <w:t xml:space="preserve">and</w:t>
-      </w:r>
-      <w:r>
-        <w:t xml:space="preserve"> </w:t>
-      </w:r>
-      <w:r>
-        <w:t xml:space="preserve">news</w:t>
-      </w:r>
-      <w:r>
-        <w:t xml:space="preserve"> </w:t>
-      </w:r>
-      <w:r>
-        <w:t xml:space="preserve">intelligence</w:t>
-      </w:r>
-      <w:r>
-        <w:t xml:space="preserve"> </w:t>
-      </w:r>
-      <w:r>
-        <w:t xml:space="preserve">through</w:t>
-      </w:r>
-      <w:r>
-        <w:t xml:space="preserve"> </w:t>
-      </w:r>
-      <w:r>
-        <w:t xml:space="preserve">a</w:t>
-      </w:r>
-      <w:r>
-        <w:t xml:space="preserve"> </w:t>
-      </w:r>
-      <w:r>
-        <w:t xml:space="preserve">novel</w:t>
-      </w:r>
-      <w:r>
-        <w:t xml:space="preserve"> </w:t>
-      </w:r>
-      <w:r>
-        <w:t xml:space="preserve">tri-signal</w:t>
-      </w:r>
-      <w:r>
-        <w:t xml:space="preserve"> </w:t>
-      </w:r>
-      <w:r>
-        <w:t xml:space="preserve">fusion</w:t>
-      </w:r>
-      <w:r>
-        <w:t xml:space="preserve"> </w:t>
-      </w:r>
-      <w:r>
-        <w:t xml:space="preserve">architecture.</w:t>
-      </w:r>
-      <w:r>
-        <w:t xml:space="preserve"> </w:t>
-      </w:r>
-      <w:r>
-        <w:t xml:space="preserve">The</w:t>
-      </w:r>
-      <w:r>
-        <w:t xml:space="preserve"> </w:t>
-      </w:r>
-      <w:r>
-        <w:t xml:space="preserve">system</w:t>
-      </w:r>
-      <w:r>
-        <w:t xml:space="preserve"> </w:t>
-      </w:r>
-      <w:r>
-        <w:t xml:space="preserve">employs</w:t>
-      </w:r>
-      <w:r>
-        <w:t xml:space="preserve"> </w:t>
-      </w:r>
-      <w:r>
-        <w:t xml:space="preserve">a</w:t>
-      </w:r>
-      <w:r>
-        <w:t xml:space="preserve"> </w:t>
-      </w:r>
-      <w:r>
-        <w:t xml:space="preserve">stacking</w:t>
-      </w:r>
-      <w:r>
-        <w:t xml:space="preserve"> </w:t>
-      </w:r>
-      <w:r>
-        <w:t xml:space="preserve">ensemble</w:t>
-      </w:r>
-      <w:r>
-        <w:t xml:space="preserve"> </w:t>
-      </w:r>
-      <w:r>
-        <w:t xml:space="preserve">combining</w:t>
-      </w:r>
-      <w:r>
-        <w:t xml:space="preserve"> </w:t>
-      </w:r>
-      <w:r>
-        <w:t xml:space="preserve">enhanced</w:t>
-      </w:r>
-      <w:r>
-        <w:t xml:space="preserve"> </w:t>
-      </w:r>
-      <w:r>
-        <w:t xml:space="preserve">bidirectional</w:t>
-      </w:r>
-      <w:r>
-        <w:t xml:space="preserve"> </w:t>
-      </w:r>
-      <w:r>
-        <w:t xml:space="preserve">LSTM,</w:t>
-      </w:r>
-      <w:r>
-        <w:t xml:space="preserve"> </w:t>
-      </w:r>
-      <w:r>
-        <w:t xml:space="preserve">Random</w:t>
-      </w:r>
-      <w:r>
-        <w:t xml:space="preserve"> </w:t>
-      </w:r>
-      <w:r>
-        <w:t xml:space="preserve">Forest,</w:t>
-      </w:r>
-      <w:r>
-        <w:t xml:space="preserve"> </w:t>
-      </w:r>
-      <w:r>
-        <w:t xml:space="preserve">XGBoost,</w:t>
-      </w:r>
-      <w:r>
-        <w:t xml:space="preserve"> </w:t>
-      </w:r>
-      <w:r>
-        <w:t xml:space="preserve">and</w:t>
-      </w:r>
-      <w:r>
-        <w:t xml:space="preserve"> </w:t>
-      </w:r>
-      <w:r>
-        <w:t xml:space="preserve">LightGBM</w:t>
-      </w:r>
-      <w:r>
-        <w:t xml:space="preserve"> </w:t>
-      </w:r>
-      <w:r>
-        <w:t xml:space="preserve">classifiers</w:t>
-      </w:r>
-      <w:r>
-        <w:t xml:space="preserve"> </w:t>
-      </w:r>
-      <w:r>
-        <w:t xml:space="preserve">with</w:t>
-      </w:r>
-      <w:r>
-        <w:t xml:space="preserve"> </w:t>
-      </w:r>
-      <w:r>
-        <w:t xml:space="preserve">a</w:t>
-      </w:r>
-      <w:r>
-        <w:t xml:space="preserve"> </w:t>
-      </w:r>
-      <w:r>
-        <w:t xml:space="preserve">logistic</w:t>
-      </w:r>
-      <w:r>
-        <w:t xml:space="preserve"> </w:t>
-      </w:r>
-      <w:r>
-        <w:t xml:space="preserve">regression</w:t>
-      </w:r>
-      <w:r>
-        <w:t xml:space="preserve"> </w:t>
-      </w:r>
-      <w:r>
-        <w:t xml:space="preserve">meta-learner,</w:t>
-      </w:r>
-      <w:r>
-        <w:t xml:space="preserve"> </w:t>
-      </w:r>
-      <w:r>
-        <w:t xml:space="preserve">trained</w:t>
-      </w:r>
-      <w:r>
-        <w:t xml:space="preserve"> </w:t>
-      </w:r>
-      <w:r>
-        <w:t xml:space="preserve">on</w:t>
-      </w:r>
-      <w:r>
-        <w:t xml:space="preserve"> </w:t>
-      </w:r>
-      <w:r>
-        <w:t xml:space="preserve">70</w:t>
-      </w:r>
-      <w:r>
-        <w:t xml:space="preserve"> </w:t>
-      </w:r>
-      <w:r>
-        <w:t xml:space="preserve">engineered</w:t>
-      </w:r>
-      <w:r>
-        <w:t xml:space="preserve"> </w:t>
-      </w:r>
-      <w:r>
-        <w:t xml:space="preserve">technical</w:t>
-      </w:r>
-      <w:r>
-        <w:t xml:space="preserve"> </w:t>
-      </w:r>
-      <w:r>
-        <w:t xml:space="preserve">indicators</w:t>
-      </w:r>
-      <w:r>
-        <w:t xml:space="preserve"> </w:t>
-      </w:r>
-      <w:r>
-        <w:t xml:space="preserve">to</w:t>
-      </w:r>
-      <w:r>
-        <w:t xml:space="preserve"> </w:t>
-      </w:r>
-      <w:r>
-        <w:t xml:space="preserve">generate</w:t>
-      </w:r>
-      <w:r>
-        <w:t xml:space="preserve"> </w:t>
-      </w:r>
-      <w:r>
-        <w:t xml:space="preserve">BUY/SELL/HOLD</w:t>
-      </w:r>
-      <w:r>
-        <w:t xml:space="preserve"> </w:t>
-      </w:r>
-      <w:r>
-        <w:t xml:space="preserve">signals</w:t>
-      </w:r>
-      <w:r>
-        <w:t xml:space="preserve"> </w:t>
-      </w:r>
-      <w:r>
-        <w:t xml:space="preserve">for</w:t>
-      </w:r>
-      <w:r>
-        <w:t xml:space="preserve"> </w:t>
-      </w:r>
-      <w:r>
-        <w:t xml:space="preserve">cryptocurrencies</w:t>
-      </w:r>
-      <w:r>
-        <w:t xml:space="preserve"> </w:t>
-      </w:r>
-      <w:r>
-        <w:t xml:space="preserve">and</w:t>
-      </w:r>
-      <w:r>
-        <w:t xml:space="preserve"> </w:t>
-      </w:r>
-      <w:r>
-        <w:t xml:space="preserve">stocks.</w:t>
-      </w:r>
-      <w:r>
-        <w:t xml:space="preserve"> </w:t>
-      </w:r>
-      <w:r>
-        <w:t xml:space="preserve">Using</w:t>
-      </w:r>
-      <w:r>
-        <w:t xml:space="preserve"> </w:t>
-      </w:r>
-      <w:r>
-        <w:t xml:space="preserve">Synthetic</w:t>
-      </w:r>
-      <w:r>
-        <w:t xml:space="preserve"> </w:t>
-      </w:r>
-      <w:r>
-        <w:t xml:space="preserve">Minority</w:t>
-      </w:r>
-      <w:r>
-        <w:t xml:space="preserve"> </w:t>
-      </w:r>
-      <w:r>
-        <w:t xml:space="preserve">Over-sampling</w:t>
-      </w:r>
-      <w:r>
-        <w:t xml:space="preserve"> </w:t>
-      </w:r>
-      <w:r>
-        <w:t xml:space="preserve">Technique</w:t>
-      </w:r>
-      <w:r>
-        <w:t xml:space="preserve"> </w:t>
-      </w:r>
-      <w:r>
-        <w:t xml:space="preserve">(SMOTE)</w:t>
-      </w:r>
-      <w:r>
-        <w:t xml:space="preserve"> </w:t>
-      </w:r>
-      <w:r>
-        <w:t xml:space="preserve">for</w:t>
-      </w:r>
-      <w:r>
-        <w:t xml:space="preserve"> </w:t>
-      </w:r>
-      <w:r>
-        <w:t xml:space="preserve">class</w:t>
-      </w:r>
-      <w:r>
-        <w:t xml:space="preserve"> </w:t>
-      </w:r>
-      <w:r>
-        <w:t xml:space="preserve">balancing,</w:t>
-      </w:r>
-      <w:r>
-        <w:t xml:space="preserve"> </w:t>
-      </w:r>
-      <w:r>
-        <w:t xml:space="preserve">time-series</w:t>
-      </w:r>
-      <w:r>
-        <w:t xml:space="preserve"> </w:t>
-      </w:r>
-      <w:r>
-        <w:t xml:space="preserve">cross-validation</w:t>
-      </w:r>
-      <w:r>
-        <w:t xml:space="preserve"> </w:t>
-      </w:r>
-      <w:r>
-        <w:t xml:space="preserve">to</w:t>
-      </w:r>
-      <w:r>
-        <w:t xml:space="preserve"> </w:t>
-      </w:r>
-      <w:r>
-        <w:t xml:space="preserve">prevent</w:t>
-      </w:r>
-      <w:r>
-        <w:t xml:space="preserve"> </w:t>
-      </w:r>
-      <w:r>
-        <w:t xml:space="preserve">data</w:t>
-      </w:r>
-      <w:r>
-        <w:t xml:space="preserve"> </w:t>
-      </w:r>
-      <w:r>
-        <w:t xml:space="preserve">leakage,</w:t>
-      </w:r>
-      <w:r>
-        <w:t xml:space="preserve"> </w:t>
-      </w:r>
-      <w:r>
-        <w:t xml:space="preserve">and</w:t>
-      </w:r>
-      <w:r>
-        <w:t xml:space="preserve"> </w:t>
-      </w:r>
-      <w:r>
-        <w:t xml:space="preserve">Bayesian</w:t>
-      </w:r>
-      <w:r>
-        <w:t xml:space="preserve"> </w:t>
-      </w:r>
-      <w:r>
-        <w:t xml:space="preserve">hyperparameter</w:t>
-      </w:r>
-      <w:r>
-        <w:t xml:space="preserve"> </w:t>
-      </w:r>
-      <w:r>
-        <w:t xml:space="preserve">optimization,</w:t>
-      </w:r>
-      <w:r>
-        <w:t xml:space="preserve"> </w:t>
-      </w:r>
-      <w:r>
-        <w:t xml:space="preserve">we</w:t>
-      </w:r>
-      <w:r>
-        <w:t xml:space="preserve"> </w:t>
-      </w:r>
-      <w:r>
-        <w:t xml:space="preserve">achieve</w:t>
-      </w:r>
-      <w:r>
-        <w:t xml:space="preserve"> </w:t>
-      </w:r>
-      <w:r>
-        <w:t xml:space="preserve">prediction</w:t>
-      </w:r>
-      <w:r>
-        <w:t xml:space="preserve"> </w:t>
-      </w:r>
-      <w:r>
-        <w:t xml:space="preserve">accuracy</w:t>
-      </w:r>
-      <w:r>
-        <w:t xml:space="preserve"> </w:t>
-      </w:r>
-      <w:r>
-        <w:t xml:space="preserve">of</w:t>
-      </w:r>
-      <w:r>
-        <w:t xml:space="preserve"> </w:t>
-      </w:r>
-      <w:r>
-        <w:t xml:space="preserve">73.4%</w:t>
-      </w:r>
-      <w:r>
-        <w:t xml:space="preserve"> </w:t>
-      </w:r>
-      <w:r>
-        <w:t xml:space="preserve">for</w:t>
-      </w:r>
-      <w:r>
-        <w:t xml:space="preserve"> </w:t>
-      </w:r>
-      <w:r>
-        <w:t xml:space="preserve">cryptocurrency</w:t>
-      </w:r>
-      <w:r>
-        <w:t xml:space="preserve"> </w:t>
-      </w:r>
-      <w:r>
-        <w:t xml:space="preserve">markets</w:t>
-      </w:r>
-      <w:r>
-        <w:t xml:space="preserve"> </w:t>
-      </w:r>
-      <w:r>
-        <w:t xml:space="preserve">and</w:t>
-      </w:r>
-      <w:r>
-        <w:t xml:space="preserve"> </w:t>
-      </w:r>
-      <w:r>
-        <w:t xml:space="preserve">75.8%</w:t>
-      </w:r>
-      <w:r>
-        <w:t xml:space="preserve"> </w:t>
-      </w:r>
-      <w:r>
-        <w:t xml:space="preserve">for</w:t>
-      </w:r>
-      <w:r>
-        <w:t xml:space="preserve"> </w:t>
-      </w:r>
-      <w:r>
-        <w:t xml:space="preserve">stock</w:t>
-      </w:r>
-      <w:r>
-        <w:t xml:space="preserve"> </w:t>
-      </w:r>
-      <w:r>
-        <w:t xml:space="preserve">markets,</w:t>
-      </w:r>
-      <w:r>
-        <w:t xml:space="preserve"> </w:t>
-      </w:r>
-      <w:r>
-        <w:t xml:space="preserve">with</w:t>
-      </w:r>
-      <w:r>
-        <w:t xml:space="preserve"> </w:t>
-      </w:r>
-      <w:r>
-        <w:t xml:space="preserve">the</w:t>
-      </w:r>
-      <w:r>
-        <w:t xml:space="preserve"> </w:t>
-      </w:r>
-      <w:r>
-        <w:t xml:space="preserve">tri-signal</w:t>
-      </w:r>
-      <w:r>
-        <w:t xml:space="preserve"> </w:t>
-      </w:r>
-      <w:r>
-        <w:t xml:space="preserve">fusion</w:t>
-      </w:r>
-      <w:r>
-        <w:t xml:space="preserve"> </w:t>
-      </w:r>
-      <w:r>
-        <w:t xml:space="preserve">approach</w:t>
-      </w:r>
-      <w:r>
-        <w:t xml:space="preserve"> </w:t>
-      </w:r>
-      <w:r>
-        <w:t xml:space="preserve">improving</w:t>
-      </w:r>
-      <w:r>
-        <w:t xml:space="preserve"> </w:t>
-      </w:r>
-      <w:r>
-        <w:t xml:space="preserve">standalone</w:t>
-      </w:r>
-      <w:r>
-        <w:t xml:space="preserve"> </w:t>
-      </w:r>
-      <w:r>
-        <w:t xml:space="preserve">ML</w:t>
-      </w:r>
-      <w:r>
-        <w:t xml:space="preserve"> </w:t>
-      </w:r>
-      <w:r>
-        <w:t xml:space="preserve">accuracy</w:t>
-      </w:r>
-      <w:r>
-        <w:t xml:space="preserve"> </w:t>
-      </w:r>
-      <w:r>
-        <w:t xml:space="preserve">by</w:t>
-      </w:r>
-      <w:r>
-        <w:t xml:space="preserve"> </w:t>
-      </w:r>
-      <w:r>
-        <w:t xml:space="preserve">8.2</w:t>
-      </w:r>
-      <w:r>
-        <w:t xml:space="preserve"> </w:t>
-      </w:r>
-      <w:r>
-        <w:t xml:space="preserve">percentage</w:t>
-      </w:r>
-      <w:r>
-        <w:t xml:space="preserve"> </w:t>
-      </w:r>
-      <w:r>
-        <w:t xml:space="preserve">points</w:t>
-      </w:r>
-      <w:r>
-        <w:t xml:space="preserve"> </w:t>
-      </w:r>
-      <w:r>
-        <w:t xml:space="preserve">(12.6%</w:t>
-      </w:r>
-      <w:r>
-        <w:t xml:space="preserve"> </w:t>
-      </w:r>
-      <w:r>
-        <w:t xml:space="preserve">relative</w:t>
-      </w:r>
-      <w:r>
-        <w:t xml:space="preserve"> </w:t>
-      </w:r>
-      <w:r>
-        <w:t xml:space="preserve">improvement).</w:t>
-      </w:r>
-      <w:r>
-        <w:t xml:space="preserve"> </w:t>
-      </w:r>
-      <w:r>
-        <w:t xml:space="preserve">The</w:t>
-      </w:r>
-      <w:r>
-        <w:t xml:space="preserve"> </w:t>
-      </w:r>
-      <w:r>
-        <w:t xml:space="preserve">system</w:t>
-      </w:r>
-      <w:r>
-        <w:t xml:space="preserve"> </w:t>
-      </w:r>
-      <w:r>
-        <w:t xml:space="preserve">incorporates</w:t>
-      </w:r>
-      <w:r>
-        <w:t xml:space="preserve"> </w:t>
-      </w:r>
-      <w:r>
-        <w:t xml:space="preserve">explainable</w:t>
-      </w:r>
-      <w:r>
-        <w:t xml:space="preserve"> </w:t>
-      </w:r>
-      <w:r>
-        <w:t xml:space="preserve">AI</w:t>
-      </w:r>
-      <w:r>
-        <w:t xml:space="preserve"> </w:t>
-      </w:r>
-      <w:r>
-        <w:t xml:space="preserve">through</w:t>
-      </w:r>
-      <w:r>
-        <w:t xml:space="preserve"> </w:t>
-      </w:r>
-      <w:r>
-        <w:t xml:space="preserve">SHAP</w:t>
-      </w:r>
-      <w:r>
-        <w:t xml:space="preserve"> </w:t>
-      </w:r>
-      <w:r>
-        <w:t xml:space="preserve">analysis</w:t>
-      </w:r>
-      <w:r>
-        <w:t xml:space="preserve"> </w:t>
-      </w:r>
-      <w:r>
-        <w:t xml:space="preserve">and</w:t>
-      </w:r>
-      <w:r>
-        <w:t xml:space="preserve"> </w:t>
-      </w:r>
-      <w:r>
-        <w:t xml:space="preserve">SEC-compliant</w:t>
-      </w:r>
-      <w:r>
-        <w:t xml:space="preserve"> </w:t>
-      </w:r>
-      <w:r>
-        <w:t xml:space="preserve">risk</w:t>
-      </w:r>
-      <w:r>
-        <w:t xml:space="preserve"> </w:t>
-      </w:r>
-      <w:r>
-        <w:t xml:space="preserve">disclosures,</w:t>
-      </w:r>
-      <w:r>
-        <w:t xml:space="preserve"> </w:t>
-      </w:r>
-      <w:r>
-        <w:t xml:space="preserve">addressing</w:t>
-      </w:r>
-      <w:r>
-        <w:t xml:space="preserve"> </w:t>
-      </w:r>
-      <w:r>
-        <w:t xml:space="preserve">the</w:t>
-      </w:r>
-      <w:r>
-        <w:t xml:space="preserve"> </w:t>
-      </w:r>
-      <w:r>
-        <w:t xml:space="preserve">critical</w:t>
-      </w:r>
-      <w:r>
-        <w:t xml:space="preserve"> </w:t>
-      </w:r>
-      <w:r>
-        <w:t xml:space="preserve">need</w:t>
-      </w:r>
-      <w:r>
-        <w:t xml:space="preserve"> </w:t>
-      </w:r>
-      <w:r>
-        <w:t xml:space="preserve">for</w:t>
-      </w:r>
-      <w:r>
-        <w:t xml:space="preserve"> </w:t>
-      </w:r>
-      <w:r>
-        <w:t xml:space="preserve">transparency</w:t>
-      </w:r>
-      <w:r>
-        <w:t xml:space="preserve"> </w:t>
-      </w:r>
-      <w:r>
-        <w:t xml:space="preserve">in</w:t>
-      </w:r>
-      <w:r>
-        <w:t xml:space="preserve"> </w:t>
-      </w:r>
-      <w:r>
-        <w:t xml:space="preserve">algorithmic</w:t>
-      </w:r>
-      <w:r>
-        <w:t xml:space="preserve"> </w:t>
-      </w:r>
-      <w:r>
-        <w:t xml:space="preserve">trading.</w:t>
-      </w:r>
-      <w:r>
-        <w:t xml:space="preserve"> </w:t>
-      </w:r>
-      <w:r>
-        <w:t xml:space="preserve">Our</w:t>
-      </w:r>
-      <w:r>
-        <w:t xml:space="preserve"> </w:t>
-      </w:r>
-      <w:r>
-        <w:t xml:space="preserve">contribution</w:t>
-      </w:r>
-      <w:r>
-        <w:t xml:space="preserve"> </w:t>
-      </w:r>
-      <w:r>
-        <w:t xml:space="preserve">includes</w:t>
-      </w:r>
-      <w:r>
-        <w:t xml:space="preserve"> </w:t>
-      </w:r>
-      <w:r>
-        <w:t xml:space="preserve">a</w:t>
-      </w:r>
-      <w:r>
-        <w:t xml:space="preserve"> </w:t>
-      </w:r>
-      <w:r>
-        <w:t xml:space="preserve">comprehensive</w:t>
-      </w:r>
-      <w:r>
-        <w:t xml:space="preserve"> </w:t>
-      </w:r>
-      <w:r>
-        <w:t xml:space="preserve">backtesting</w:t>
-      </w:r>
-      <w:r>
-        <w:t xml:space="preserve"> </w:t>
-      </w:r>
-      <w:r>
-        <w:t xml:space="preserve">framework,</w:t>
-      </w:r>
-      <w:r>
-        <w:t xml:space="preserve"> </w:t>
-      </w:r>
-      <w:r>
-        <w:t xml:space="preserve">personalized</w:t>
-      </w:r>
-      <w:r>
-        <w:t xml:space="preserve"> </w:t>
-      </w:r>
-      <w:r>
-        <w:t xml:space="preserve">risk-based</w:t>
-      </w:r>
-      <w:r>
-        <w:t xml:space="preserve"> </w:t>
-      </w:r>
-      <w:r>
-        <w:t xml:space="preserve">trading</w:t>
-      </w:r>
-      <w:r>
-        <w:t xml:space="preserve"> </w:t>
-      </w:r>
-      <w:r>
-        <w:t xml:space="preserve">plans,</w:t>
-      </w:r>
-      <w:r>
-        <w:t xml:space="preserve"> </w:t>
-      </w:r>
-      <w:r>
-        <w:t xml:space="preserve">and</w:t>
-      </w:r>
-      <w:r>
-        <w:t xml:space="preserve"> </w:t>
-      </w:r>
-      <w:r>
-        <w:t xml:space="preserve">an</w:t>
-      </w:r>
-      <w:r>
-        <w:t xml:space="preserve"> </w:t>
-      </w:r>
-      <w:r>
-        <w:t xml:space="preserve">interactive</w:t>
-      </w:r>
-      <w:r>
-        <w:t xml:space="preserve"> </w:t>
-      </w:r>
-      <w:r>
-        <w:t xml:space="preserve">dashboard</w:t>
-      </w:r>
-      <w:r>
-        <w:t xml:space="preserve"> </w:t>
-      </w:r>
-      <w:r>
-        <w:t xml:space="preserve">supporting</w:t>
-      </w:r>
-      <w:r>
-        <w:t xml:space="preserve"> </w:t>
-      </w:r>
-      <w:r>
-        <w:t xml:space="preserve">both</w:t>
-      </w:r>
-      <w:r>
-        <w:t xml:space="preserve"> </w:t>
-      </w:r>
-      <w:r>
-        <w:t xml:space="preserve">manual</w:t>
-      </w:r>
-      <w:r>
-        <w:t xml:space="preserve"> </w:t>
-      </w:r>
-      <w:r>
-        <w:t xml:space="preserve">and</w:t>
-      </w:r>
-      <w:r>
-        <w:t xml:space="preserve"> </w:t>
-      </w:r>
-      <w:r>
-        <w:t xml:space="preserve">automated</w:t>
-      </w:r>
-      <w:r>
-        <w:t xml:space="preserve"> </w:t>
-      </w:r>
-      <w:r>
-        <w:t xml:space="preserve">trading</w:t>
-      </w:r>
-      <w:r>
-        <w:t xml:space="preserve"> </w:t>
-      </w:r>
-      <w:r>
-        <w:t xml:space="preserve">modes.</w:t>
-      </w:r>
-      <w:r>
-        <w:t xml:space="preserve"> </w:t>
-      </w:r>
-      <w:r>
-        <w:t xml:space="preserve">Our</w:t>
-      </w:r>
-      <w:r>
-        <w:t xml:space="preserve"> </w:t>
-      </w:r>
-      <w:r>
-        <w:t xml:space="preserve">tool</w:t>
-      </w:r>
-      <w:r>
-        <w:t xml:space="preserve"> </w:t>
-      </w:r>
-      <w:r>
-        <w:t xml:space="preserve">is</w:t>
-      </w:r>
-      <w:r>
-        <w:t xml:space="preserve"> </w:t>
-      </w:r>
-      <w:r>
-        <w:t xml:space="preserve">freely</w:t>
-      </w:r>
-      <w:r>
-        <w:t xml:space="preserve"> </w:t>
-      </w:r>
-      <w:r>
-        <w:t xml:space="preserve">available</w:t>
-      </w:r>
-      <w:r>
-        <w:t xml:space="preserve"> </w:t>
-      </w:r>
-      <w:r>
-        <w:t xml:space="preserve">at</w:t>
-      </w:r>
-      <w:r>
-        <w:t xml:space="preserve"> </w:t>
-      </w:r>
-      <w:r>
-        <w:t xml:space="preserve">https://github.com/djedgar1018/IntelliTradeAI.</w:t>
+        <w:t>The increasing complexity of financial markets demands intelligent systems capable of processing vast amounts of data while providing transparent decision-making. This paper presents IntelliTradeAI, an AI-powered trading agent that combines machine learning ensemble methods with pattern recognition and news intelligence through a novel tri-signal fusion architecture. The system employs a ensemble combining Random Forest, XGBoost, Gradient Boosting, and ExtraTrees classifiers, trained on 70 engineered technical indicators to generate BUY/SELL/HOLD signals for cryptocurrencies and stocks. Using Synthetic Minority Over-sampling Technique (SMOTE) for class balancing, time-series cross-validation to prevent data leakage, and Bayesian hyperparameter optimization, we achieve prediction accuracy of 56.7% for cryptocurrency markets and 63.2% for stock markets, with the tri-signal fusion approach improving standalone ML accuracy by 5.4 percentage points (9.9% relative improvement). The system incorporates explainable AI through SHAP analysis and SEC-compliant risk disclosures, addressing the critical need for transparency in algorithmic trading. Our contribution includes a comprehensive backtesting framework, personalized risk-based trading plans, and an interactive dashboard supporting both manual and automated trading modes. Our tool is freely available at https://github.com/djedgar1018/IntelliTradeAI.</w:t>
       </w:r>
     </w:p>
     <w:p>
@@ -3320,12 +2246,8 @@
         <w:tc>
           <w:tcPr/>
           <w:p>
-            <w:pPr>
-              <w:pStyle w:val="Compact"/>
-              <w:jc w:val="center"/>
-            </w:pPr>
-            <w:r>
-              <w:t xml:space="preserve">73.4%</w:t>
+            <w:r>
+              <w:t>56.7%</w:t>
             </w:r>
           </w:p>
         </w:tc>
@@ -3394,12 +2316,8 @@
         <w:tc>
           <w:tcPr/>
           <w:p>
-            <w:pPr>
-              <w:pStyle w:val="Compact"/>
-              <w:jc w:val="center"/>
-            </w:pPr>
-            <w:r>
-              <w:t xml:space="preserve">75.8%</w:t>
+            <w:r>
+              <w:t>63.2%</w:t>
             </w:r>
           </w:p>
         </w:tc>
@@ -4708,7 +3626,7 @@
         <w:pStyle w:val="FirstParagraph"/>
       </w:pPr>
       <w:r>
-        <w:t xml:space="preserve">This paper presented IntelliTradeAI, a comprehensive AI-powered trading agent demonstrating the effectiveness of multi-source signal fusion for financial market prediction. The tri-signal architecture achieved 68.2% accuracy for cryptocurrencies and 71.5% for stocks, representing a 5.4 percentage point improvement (8.6% relative) over standalone ML approaches.</w:t>
+        <w:t>This paper presented IntelliTradeAI, a comprehensive AI-powered trading agent demonstrating the effectiveness of multi-source signal fusion for financial market prediction. The tri-signal architecture achieved 56.7% accuracy for cryptocurrencies and 63.2% for stocks, representing a 5.4 percentage point improvement (8.6% relative) over standalone ML approaches.</w:t>
       </w:r>
     </w:p>
     <w:p>

</xml_diff>

<commit_message>
Update trading agent performance with expanded asset coverage and refined metrics
Expand asset coverage to 157 assets (108 stocks, 39 cryptocurrencies, 10 ETFs) and update performance metrics in README, validation reports, and documentation.

Replit-Commit-Author: Agent
Replit-Commit-Session-Id: 60935308-4cd1-43c2-9d8a-a476dcecccd4
Replit-Commit-Checkpoint-Type: intermediate_checkpoint
Replit-Commit-Event-Id: 3cd34b37-4d2d-4f4d-8564-1952a9b0a10e
Replit-Commit-Screenshot-Url: https://storage.googleapis.com/screenshot-production-us-central1/597dc41e-93c3-4dd4-9046-1f880f299a03/60935308-4cd1-43c2-9d8a-a476dcecccd4/sYY061B
</commit_message>
<xml_diff>
--- a/docs/IntelliTradeAI_IEEE_Paper.docx
+++ b/docs/IntelliTradeAI_IEEE_Paper.docx
@@ -83,7 +83,7 @@
         <w:pStyle w:val="Abstract"/>
       </w:pPr>
       <w:r>
-        <w:t>The increasing complexity of financial markets demands intelligent systems capable of processing vast amounts of data while providing transparent decision-making. This paper presents IntelliTradeAI, an AI-powered trading agent that combines machine learning ensemble methods with pattern recognition and news intelligence through a novel tri-signal fusion architecture. The system employs a ensemble combining Random Forest, XGBoost, Gradient Boosting, and ExtraTrees classifiers, trained on 70 engineered technical indicators to generate BUY/SELL/HOLD signals for cryptocurrencies and stocks. Using Synthetic Minority Over-sampling Technique (SMOTE) for class balancing, time-series cross-validation to prevent data leakage, and Bayesian hyperparameter optimization, we achieve prediction accuracy of 81.5% for cryptocurrency markets and 52.4% for stock markets, with the tri-signal fusion approach improving standalone ML accuracy by 5.4 percentage points (9.9% relative improvement). The system incorporates explainable AI through SHAP analysis and SEC-compliant risk disclosures, addressing the critical need for transparency in algorithmic trading. Our contribution includes a comprehensive backtesting framework, personalized risk-based trading plans, and an interactive dashboard supporting both manual and automated trading modes. Our tool is freely available at https://github.com/djedgar1018/IntelliTradeAI.</w:t>
+        <w:t>The increasing complexity of financial markets demands intelligent systems capable of processing vast amounts of data while providing transparent decision-making. This paper presents IntelliTradeAI, an AI-powered trading agent that combines machine learning ensemble methods with pattern recognition and news intelligence through a novel tri-signal fusion architecture. The system employs a ensemble combining Random Forest, XGBoost, Gradient Boosting, and ExtraTrees classifiers, trained on 70 engineered technical indicators to generate BUY/SELL/HOLD signals for cryptocurrencies and stocks. Using Synthetic Minority Over-sampling Technique (SMOTE) for class balancing, time-series cross-validation to prevent data leakage, and Bayesian hyperparameter optimization, we achieve prediction accuracy of 85.2% for cryptocurrency markets and 52.4% for stock markets, with the tri-signal fusion approach improving standalone ML accuracy by 5.4 percentage points (9.9% relative improvement). The system incorporates explainable AI through SHAP analysis and SEC-compliant risk disclosures, addressing the critical need for transparency in algorithmic trading. Our contribution includes a comprehensive backtesting framework, personalized risk-based trading plans, and an interactive dashboard supporting both manual and automated trading modes. Our tool is freely available at https://github.com/djedgar1018/IntelliTradeAI.</w:t>
       </w:r>
     </w:p>
     <w:p>
@@ -306,20 +306,7 @@
         </w:numPr>
       </w:pPr>
       <w:r>
-        <w:rPr>
-          <w:b/>
-          <w:bCs/>
-        </w:rPr>
-        <w:t xml:space="preserve">Cross-Market Analysis</w:t>
-      </w:r>
-      <w:r>
-        <w:t xml:space="preserve">: Unified framework supporting 100+ cryptocurrencies across 12 sectors and comprehensive stock market coverage including all 11 Global Industry Classification Standard (GICS) sectors</w:t>
-      </w:r>
-      <w:r>
-        <w:t xml:space="preserve"> </w:t>
-      </w:r>
-      <w:r>
-        <w:t xml:space="preserve">.</w:t>
+        <w:t>Cross-Market Analysis: Unified framework supporting 39 cryptocurrencies, 108 stocks, and 10 ETFs across 12 sectors and comprehensive stock market coverage including all 11 Global Industry Classification Standard (GICS) sectors .</w:t>
       </w:r>
     </w:p>
     <w:p>
@@ -3626,7 +3613,7 @@
         <w:pStyle w:val="FirstParagraph"/>
       </w:pPr>
       <w:r>
-        <w:t>This paper presented IntelliTradeAI, a comprehensive AI-powered trading agent demonstrating the effectiveness of multi-source signal fusion for financial market prediction. The tri-signal architecture achieved 81.5% accuracy for cryptocurrencies and 52.4% for stocks, representing a 5.4 percentage point improvement (8.6% relative) over standalone ML approaches.</w:t>
+        <w:t>This paper presented IntelliTradeAI, a comprehensive AI-powered trading agent demonstrating the effectiveness of multi-source signal fusion for financial market prediction. The tri-signal architecture achieved 85.2% accuracy for cryptocurrencies and 52.4% for stocks, representing a 5.4 percentage point improvement (8.6% relative) over standalone ML approaches.</w:t>
       </w:r>
     </w:p>
     <w:p>
@@ -3634,7 +3621,7 @@
         <w:pStyle w:val="BodyText"/>
       </w:pPr>
       <w:r>
-        <w:t xml:space="preserve">Key accomplishments include: development of a unified cross-market analysis framework supporting 100+ cryptocurrencies and comprehensive stock coverage; implementation of explainable AI through SHAP analysis; creation of personalized trading plans based on five-tier risk tolerance assessment; integration of SEC-compliant risk disclosures with e-signature authorization; and design of an interactive dashboard with real-time predictions.</w:t>
+        <w:t>Key accomplishments include: development of a unified cross-market analysis framework supporting 39 cryptocurrencies, 108 stocks, and 10 ETFs and comprehensive stock coverage; implementation of explainable AI through SHAP analysis; creation of personalized trading plans based on five-tier risk tolerance assessment; integration of SEC-compliant risk disclosures with e-signature authorization; and design of an interactive dashboard with real-time predictions.</w:t>
       </w:r>
     </w:p>
     <w:bookmarkEnd w:id="66"/>

</xml_diff>

<commit_message>
Add blockchain wallet integration details to conference papers
Update LaTeX, Markdown, and DOCX versions of the conference paper to include a new section detailing the blockchain wallet integration features.

Replit-Commit-Author: Agent
Replit-Commit-Session-Id: 60935308-4cd1-43c2-9d8a-a476dcecccd4
Replit-Commit-Checkpoint-Type: full_checkpoint
Replit-Commit-Event-Id: 765ce0f8-bafc-4bd3-b82f-d8a204be960c
Replit-Commit-Screenshot-Url: https://storage.googleapis.com/screenshot-production-us-central1/597dc41e-93c3-4dd4-9046-1f880f299a03/60935308-4cd1-43c2-9d8a-a476dcecccd4/0MrNAcN
</commit_message>
<xml_diff>
--- a/docs/IntelliTradeAI_IEEE_Paper.docx
+++ b/docs/IntelliTradeAI_IEEE_Paper.docx
@@ -3560,6 +3560,16 @@
     </w:p>
     <w:bookmarkEnd w:id="63"/>
     <w:bookmarkStart w:id="64" w:name="sec-compliance-and-legal-disclosures"/>
+    <w:p>
+      <w:r>
+        <w:t>The system includes secure cryptocurrency wallet management through Web3.py integration. The SecureWalletManager component supports Ethereum wallet creation with encrypted private key storage using PBKDF2 key derivation (100,000 iterations), real-time balance queries via Infura API, transaction signing and broadcasting, and QR code generation for wallet addresses. Private keys are encrypted using Fernet symmetric encryption, ensuring secure storage while enabling transaction authorization.</w:t>
+      </w:r>
+    </w:p>
+    <w:p>
+      <w:r>
+        <w:t>Blockchain Wallet Integration</w:t>
+      </w:r>
+    </w:p>
     <w:p>
       <w:pPr>
         <w:pStyle w:val="Heading2"/>

</xml_diff>